<commit_message>
Apuntes Data Analytics vers2
</commit_message>
<xml_diff>
--- a/Apuntes Data Analytics.docx
+++ b/Apuntes Data Analytics.docx
@@ -75,15 +75,7 @@
       </w:r>
       <w:proofErr w:type="spellEnd"/>
       <w:r>
-        <w:t xml:space="preserve">). Cuando hacemos una </w:t>
-      </w:r>
-      <w:proofErr w:type="gramStart"/>
-      <w:r>
-        <w:t>app</w:t>
-      </w:r>
-      <w:proofErr w:type="gramEnd"/>
-      <w:r>
-        <w:t xml:space="preserve"> y queremos que la consuma otro hacemos una API, y para que la use, usamos una REST. Hacemos petición y hay distintos códigos de respuesta: 200 = OK </w:t>
+        <w:t xml:space="preserve">). Cuando hacemos una app y queremos que la consuma otro hacemos una API, y para que la use, usamos una REST. Hacemos petición y hay distintos códigos de respuesta: 200 = OK </w:t>
       </w:r>
     </w:p>
     <w:p/>
@@ -444,7 +436,6 @@
           <w:bCs/>
         </w:rPr>
       </w:pPr>
-      <w:proofErr w:type="gramStart"/>
       <w:r>
         <w:rPr>
           <w:b/>
@@ -452,7 +443,6 @@
         </w:rPr>
         <w:t>Software a instalar</w:t>
       </w:r>
-      <w:proofErr w:type="gramEnd"/>
     </w:p>
     <w:p>
       <w:proofErr w:type="spellStart"/>
@@ -469,13 +459,8 @@
     </w:p>
     <w:p/>
     <w:p>
-      <w:proofErr w:type="spellStart"/>
-      <w:r>
-        <w:t>Typora</w:t>
-      </w:r>
-      <w:proofErr w:type="spellEnd"/>
-      <w:r>
-        <w:t xml:space="preserve"> = </w:t>
+      <w:r>
+        <w:t xml:space="preserve">Typora = </w:t>
       </w:r>
     </w:p>
     <w:p/>
@@ -572,17 +557,12 @@
         <w:tab/>
       </w:r>
       <w:proofErr w:type="spellStart"/>
-      <w:proofErr w:type="gramStart"/>
       <w:r>
         <w:t>ls</w:t>
       </w:r>
       <w:proofErr w:type="spellEnd"/>
       <w:r>
-        <w:t xml:space="preserve"> :</w:t>
-      </w:r>
-      <w:proofErr w:type="gramEnd"/>
-      <w:r>
-        <w:t xml:space="preserve"> vemos los listados que hay</w:t>
+        <w:t xml:space="preserve"> : vemos los listados que hay</w:t>
       </w:r>
     </w:p>
     <w:p>
@@ -711,13 +691,8 @@
     <w:p>
       <w:r>
         <w:tab/>
-        <w:t>Hacia arriba = cd</w:t>
-      </w:r>
-      <w:proofErr w:type="gramStart"/>
-      <w:r>
-        <w:t xml:space="preserve"> ..</w:t>
-      </w:r>
-      <w:proofErr w:type="gramEnd"/>
+        <w:t>Hacia arriba = cd ..</w:t>
+      </w:r>
     </w:p>
     <w:p>
       <w:r>
@@ -786,36 +761,12 @@
           <w:b/>
           <w:bCs/>
         </w:rPr>
-        <w:t xml:space="preserve"> (importante que siempre hay que </w:t>
-      </w:r>
-      <w:proofErr w:type="gramStart"/>
-      <w:r>
-        <w:rPr>
-          <w:b/>
-          <w:bCs/>
-        </w:rPr>
-        <w:t>subir arriba</w:t>
-      </w:r>
-      <w:proofErr w:type="gramEnd"/>
-      <w:r>
-        <w:rPr>
-          <w:b/>
-          <w:bCs/>
-        </w:rPr>
-        <w:t xml:space="preserve"> del todo para cambiar de nodo/carpeta)</w:t>
-      </w:r>
-    </w:p>
-    <w:p>
-      <w:r>
-        <w:t xml:space="preserve">Arriba del todo: </w:t>
-      </w:r>
-      <w:proofErr w:type="gramStart"/>
-      <w:r>
-        <w:t>( /</w:t>
-      </w:r>
-      <w:proofErr w:type="gramEnd"/>
-      <w:r>
-        <w:t xml:space="preserve"> ) </w:t>
+        <w:t xml:space="preserve"> (importante que siempre hay que subir arriba del todo para cambiar de nodo/carpeta)</w:t>
+      </w:r>
+    </w:p>
+    <w:p>
+      <w:r>
+        <w:t xml:space="preserve">Arriba del todo: ( / ) </w:t>
       </w:r>
     </w:p>
     <w:p>
@@ -1269,15 +1220,7 @@
         <w:t>Echo</w:t>
       </w:r>
       <w:r>
-        <w:t xml:space="preserve"> </w:t>
-      </w:r>
-      <w:proofErr w:type="gramStart"/>
-      <w:r>
-        <w:t>hola  &gt;</w:t>
-      </w:r>
-      <w:proofErr w:type="gramEnd"/>
-      <w:r>
-        <w:t xml:space="preserve"> fichero1.txt</w:t>
+        <w:t xml:space="preserve"> hola  &gt; fichero1.txt</w:t>
       </w:r>
       <w:r>
         <w:t xml:space="preserve"> (para escribir hola en este fichero)</w:t>
@@ -1568,13 +1511,8 @@
       </w:r>
     </w:p>
     <w:p>
-      <w:proofErr w:type="gramStart"/>
-      <w:r>
-        <w:t>Nano”archivo.txt</w:t>
-      </w:r>
-      <w:proofErr w:type="gramEnd"/>
-      <w:r>
-        <w:t>” = editores de texto</w:t>
+      <w:r>
+        <w:t>Nano”archivo.txt” = editores de texto</w:t>
       </w:r>
     </w:p>
     <w:p/>
@@ -1962,6 +1900,11 @@
         <w:t>git</w:t>
       </w:r>
       <w:proofErr w:type="spellEnd"/>
+    </w:p>
+    <w:p>
+      <w:r>
+        <w:t>.</w:t>
+      </w:r>
     </w:p>
     <w:sectPr>
       <w:pgSz w:w="11906" w:h="16838"/>

</xml_diff>